<commit_message>
Solamente se puede seleccionar como imagen de portada y autor una imagen jpg.
</commit_message>
<xml_diff>
--- a/ecreator/transformers/tests/docx/test_data/footnotes.docx
+++ b/ecreator/transformers/tests/docx/test_data/footnotes.docx
@@ -9,47 +9,53 @@
       <w:r>
         <w:t>p</w:t>
       </w:r>
+      <w:r>
+        <w:t>árrafo que contiene una nota al pie</w:t>
+      </w:r>
+      <w:r>
+        <w:rPr>
+          <w:rStyle w:val="Ancladenotaalpie"/>
+        </w:rPr>
+        <w:footnoteReference w:id="1"/>
+      </w:r>
+      <w:r>
+        <w:t>.</w:t>
+      </w:r>
+    </w:p>
+    <w:p>
+      <w:r>
+        <w:t>Este es otro párrafo que contiene una nota al pie</w:t>
+      </w:r>
+      <w:r>
+        <w:rPr>
+          <w:rStyle w:val="Ancladenotaalpie"/>
+        </w:rPr>
+        <w:footnoteReference w:id="2"/>
+      </w:r>
+      <w:r>
+        <w:t>.</w:t>
+      </w:r>
+    </w:p>
+    <w:p>
+      <w:r>
+        <w:t>Este es un párrafo</w:t>
+      </w:r>
+      <w:r>
+        <w:rPr>
+          <w:rStyle w:val="Ancladenotaalpie"/>
+        </w:rPr>
+        <w:footnoteReference w:id="3"/>
+      </w:r>
+      <w:r>
+        <w:t xml:space="preserve"> que contiene </w:t>
+      </w:r>
+      <w:r>
+        <w:t>dos</w:t>
+      </w:r>
       <w:bookmarkStart w:id="0" w:name="_GoBack"/>
       <w:bookmarkEnd w:id="0"/>
       <w:r>
-        <w:t>árrafo que contiene una nota al pie</w:t>
-      </w:r>
-      <w:r>
-        <w:rPr>
-          <w:rStyle w:val="Ancladenotaalpie"/>
-        </w:rPr>
-        <w:footnoteReference w:id="1"/>
-      </w:r>
-      <w:r>
-        <w:t>.</w:t>
-      </w:r>
-    </w:p>
-    <w:p>
-      <w:r>
-        <w:t>Este es otro párrafo que contiene una nota al pie</w:t>
-      </w:r>
-      <w:r>
-        <w:rPr>
-          <w:rStyle w:val="Ancladenotaalpie"/>
-        </w:rPr>
-        <w:footnoteReference w:id="2"/>
-      </w:r>
-      <w:r>
-        <w:t>.</w:t>
-      </w:r>
-    </w:p>
-    <w:p>
-      <w:r>
-        <w:t>Este es un párrafo</w:t>
-      </w:r>
-      <w:r>
-        <w:rPr>
-          <w:rStyle w:val="Ancladenotaalpie"/>
-        </w:rPr>
-        <w:footnoteReference w:id="3"/>
-      </w:r>
-      <w:r>
-        <w:t xml:space="preserve"> que contiene tres notas</w:t>
+        <w:t xml:space="preserve"> notas</w:t>
       </w:r>
       <w:r>
         <w:rPr>

</xml_diff>

<commit_message>
Corregido error al colocar el link de retorno de las notas en un docx.
</commit_message>
<xml_diff>
--- a/ecreator/transformers/tests/docx/test_data/footnotes.docx
+++ b/ecreator/transformers/tests/docx/test_data/footnotes.docx
@@ -52,8 +52,6 @@
       <w:r>
         <w:t>dos</w:t>
       </w:r>
-      <w:bookmarkStart w:id="0" w:name="_GoBack"/>
-      <w:bookmarkEnd w:id="0"/>
       <w:r>
         <w:t xml:space="preserve"> notas</w:t>
       </w:r>
@@ -65,6 +63,102 @@
       </w:r>
       <w:r>
         <w:t xml:space="preserve"> al pie.</w:t>
+      </w:r>
+    </w:p>
+    <w:p>
+      <w:pPr>
+        <w:suppressAutoHyphens w:val="0"/>
+      </w:pPr>
+      <w:r>
+        <w:br w:type="page"/>
+      </w:r>
+    </w:p>
+    <w:p>
+      <w:r>
+        <w:lastRenderedPageBreak/>
+        <w:t>Este es un párrafo que contiene una nota al pie</w:t>
+      </w:r>
+      <w:r>
+        <w:rPr>
+          <w:rStyle w:val="Refdenotaalpie"/>
+        </w:rPr>
+        <w:footnoteReference w:id="5"/>
+      </w:r>
+      <w:r>
+        <w:t>.</w:t>
+      </w:r>
+    </w:p>
+    <w:p>
+      <w:r>
+        <w:t>Este es un párrafo</w:t>
+      </w:r>
+      <w:r>
+        <w:rPr>
+          <w:rStyle w:val="Refdenotaalpie"/>
+        </w:rPr>
+        <w:footnoteReference w:id="6"/>
+      </w:r>
+      <w:r>
+        <w:t xml:space="preserve"> que contiene</w:t>
+      </w:r>
+      <w:r>
+        <w:rPr>
+          <w:rStyle w:val="Refdenotaalpie"/>
+        </w:rPr>
+        <w:footnoteReference w:id="7"/>
+      </w:r>
+      <w:r>
+        <w:t xml:space="preserve"> tres notas</w:t>
+      </w:r>
+      <w:r>
+        <w:rPr>
+          <w:rStyle w:val="Refdenotaalpie"/>
+        </w:rPr>
+        <w:footnoteReference w:id="8"/>
+      </w:r>
+      <w:r>
+        <w:t xml:space="preserve"> al pie.</w:t>
+      </w:r>
+    </w:p>
+    <w:p>
+      <w:r>
+        <w:t>Este es</w:t>
+      </w:r>
+      <w:r>
+        <w:rPr>
+          <w:rStyle w:val="Refdenotaalpie"/>
+        </w:rPr>
+        <w:footnoteReference w:id="9"/>
+      </w:r>
+      <w:r>
+        <w:t xml:space="preserve"> un párrafo que</w:t>
+      </w:r>
+      <w:r>
+        <w:rPr>
+          <w:rStyle w:val="Refdenotaalpie"/>
+        </w:rPr>
+        <w:footnoteReference w:id="10"/>
+      </w:r>
+      <w:r>
+        <w:t xml:space="preserve"> contiene cuatro</w:t>
+      </w:r>
+      <w:r>
+        <w:rPr>
+          <w:rStyle w:val="Refdenotaalpie"/>
+        </w:rPr>
+        <w:footnoteReference w:id="11"/>
+      </w:r>
+      <w:r>
+        <w:t xml:space="preserve"> notas al pie</w:t>
+      </w:r>
+      <w:r>
+        <w:rPr>
+          <w:rStyle w:val="Refdenotaalpie"/>
+        </w:rPr>
+        <w:footnoteReference w:id="12"/>
+      </w:r>
+      <w:r>
+        <w:t>.</w:t>
       </w:r>
     </w:p>
     <w:sectPr>
@@ -229,6 +323,139 @@
       <w:r>
         <w:t xml:space="preserve"> Cuarta nota al pie.</w:t>
       </w:r>
+    </w:p>
+  </w:footnote>
+  <w:footnote w:id="5">
+    <w:p>
+      <w:pPr>
+        <w:pStyle w:val="Textonotapie"/>
+      </w:pPr>
+      <w:r>
+        <w:rPr>
+          <w:rStyle w:val="Refdenotaalpie"/>
+        </w:rPr>
+        <w:footnoteRef/>
+      </w:r>
+      <w:r>
+        <w:t xml:space="preserve"> Quinta nota al pie.</w:t>
+      </w:r>
+    </w:p>
+  </w:footnote>
+  <w:footnote w:id="6">
+    <w:p>
+      <w:pPr>
+        <w:pStyle w:val="Textonotapie"/>
+      </w:pPr>
+      <w:r>
+        <w:rPr>
+          <w:rStyle w:val="Refdenotaalpie"/>
+        </w:rPr>
+        <w:footnoteRef/>
+      </w:r>
+      <w:r>
+        <w:t xml:space="preserve"> Sexta nota al pie.</w:t>
+      </w:r>
+    </w:p>
+  </w:footnote>
+  <w:footnote w:id="7">
+    <w:p>
+      <w:pPr>
+        <w:pStyle w:val="Textonotapie"/>
+      </w:pPr>
+      <w:r>
+        <w:rPr>
+          <w:rStyle w:val="Refdenotaalpie"/>
+        </w:rPr>
+        <w:footnoteRef/>
+      </w:r>
+      <w:r>
+        <w:t xml:space="preserve"> Séptima nota al pie.</w:t>
+      </w:r>
+    </w:p>
+  </w:footnote>
+  <w:footnote w:id="8">
+    <w:p>
+      <w:pPr>
+        <w:pStyle w:val="Textonotapie"/>
+      </w:pPr>
+      <w:r>
+        <w:rPr>
+          <w:rStyle w:val="Refdenotaalpie"/>
+        </w:rPr>
+        <w:footnoteRef/>
+      </w:r>
+      <w:r>
+        <w:t xml:space="preserve"> Octava nota al pie.</w:t>
+      </w:r>
+    </w:p>
+  </w:footnote>
+  <w:footnote w:id="9">
+    <w:p>
+      <w:pPr>
+        <w:pStyle w:val="Textonotapie"/>
+      </w:pPr>
+      <w:r>
+        <w:rPr>
+          <w:rStyle w:val="Refdenotaalpie"/>
+        </w:rPr>
+        <w:footnoteRef/>
+      </w:r>
+      <w:r>
+        <w:t xml:space="preserve"> Novena nota al pie.</w:t>
+      </w:r>
+    </w:p>
+  </w:footnote>
+  <w:footnote w:id="10">
+    <w:p>
+      <w:pPr>
+        <w:pStyle w:val="Textonotapie"/>
+      </w:pPr>
+      <w:r>
+        <w:rPr>
+          <w:rStyle w:val="Refdenotaalpie"/>
+        </w:rPr>
+        <w:footnoteRef/>
+      </w:r>
+      <w:r>
+        <w:t xml:space="preserve"> Décima nota al pie.</w:t>
+      </w:r>
+    </w:p>
+  </w:footnote>
+  <w:footnote w:id="11">
+    <w:p>
+      <w:pPr>
+        <w:pStyle w:val="Textonotapie"/>
+      </w:pPr>
+      <w:r>
+        <w:rPr>
+          <w:rStyle w:val="Refdenotaalpie"/>
+        </w:rPr>
+        <w:footnoteRef/>
+      </w:r>
+      <w:r>
+        <w:t xml:space="preserve"> Décimo primera nota al pie.</w:t>
+      </w:r>
+    </w:p>
+  </w:footnote>
+  <w:footnote w:id="12">
+    <w:p>
+      <w:pPr>
+        <w:pStyle w:val="Textonotapie"/>
+      </w:pPr>
+      <w:r>
+        <w:rPr>
+          <w:rStyle w:val="Refdenotaalpie"/>
+        </w:rPr>
+        <w:footnoteRef/>
+      </w:r>
+      <w:r>
+        <w:t xml:space="preserve"> Décimo segunda nota al </w:t>
+      </w:r>
+      <w:r>
+        <w:t>pie.</w:t>
+      </w:r>
+      <w:bookmarkStart w:id="0" w:name="_GoBack"/>
+      <w:bookmarkEnd w:id="0"/>
     </w:p>
   </w:footnote>
 </w:footnotes>
@@ -1004,4 +1231,16 @@
   <a:objectDefaults/>
   <a:extraClrSchemeLst/>
 </a:theme>
+</file>
+
+<file path=customXml/item1.xml><?xml version="1.0" encoding="utf-8"?>
+<b:Sources xmlns:b="http://schemas.openxmlformats.org/officeDocument/2006/bibliography" xmlns="http://schemas.openxmlformats.org/officeDocument/2006/bibliography" SelectedStyle="\APA.XSL" StyleName="APA"/>
+</file>
+
+<file path=customXml/itemProps1.xml><?xml version="1.0" encoding="utf-8"?>
+<ds:datastoreItem xmlns:ds="http://schemas.openxmlformats.org/officeDocument/2006/customXml" ds:itemID="{079FBDCE-D208-4400-8F1A-D44AFE2C1158}">
+  <ds:schemaRefs>
+    <ds:schemaRef ds:uri="http://schemas.openxmlformats.org/officeDocument/2006/bibliography"/>
+  </ds:schemaRefs>
+</ds:datastoreItem>
 </file>
</xml_diff>